<commit_message>
updated Homework #1 word document
</commit_message>
<xml_diff>
--- a/Homework #1/homework1_solak.docx
+++ b/Homework #1/homework1_solak.docx
@@ -20,17 +20,38 @@
     <w:p/>
     <w:p>
       <w:r>
-        <w:t>1. Complete this procedure using RISC-V assembler.</w:t>
+        <w:t xml:space="preserve">1. </w:t>
+      </w:r>
+      <w:r>
+        <w:t>Complete this procedure using RISC-V assembler.</w:t>
       </w:r>
     </w:p>
     <w:p>
-      <w:r>
-        <w:t xml:space="preserve">2. How will you test this? </w:t>
-      </w:r>
+      <w:hyperlink r:id="rId5" w:history="1">
+        <w:r>
+          <w:rPr>
+            <w:rStyle w:val="Hyperlink"/>
+          </w:rPr>
+          <w:t>https://github.com/lukespowerconverters/ece1110/blob/main/Homework%20%231/hw1-assignment.asm</w:t>
+        </w:r>
+      </w:hyperlink>
     </w:p>
     <w:p>
       <w:r>
-        <w:t>Convolution can be applied both ways, as (f*g)(t) == (g*f)(t), so we can test this formula by switching the order of the convolution. If it only works one way, then we know the code is broken. Also, we know that the graph of a continuous time convolution of two rectangular pulses is a triangle. We can test our code by inputting two rectangular pulses and graphing the outputs, ensuring that the convolution is a triangle.</w:t>
+        <w:t xml:space="preserve">2. How will you test this? </w:t>
+      </w:r>
+    </w:p>
+    <w:p>
+      <w:r>
+        <w:t>Convolution can be applied both ways, as (f*</w:t>
+      </w:r>
+      <w:proofErr w:type="gramStart"/>
+      <w:r>
+        <w:t>g)(</w:t>
+      </w:r>
+      <w:proofErr w:type="gramEnd"/>
+      <w:r>
+        <w:t>t) == (g*f)(t), so we can test this formula by switching the order of the convolution. If it only works one way, then we know the code is broken. Also, we know that the graph of a continuous time convolution of two rectangular pulses is a triangle. We can test our code by inputting two rectangular pulses and graphing the outputs, ensuring that the convolution is a triangle.</w:t>
       </w:r>
     </w:p>
     <w:p>
@@ -123,8 +144,21 @@
             </w:tcBorders>
           </w:tcPr>
           <w:p>
-            <w:r>
-              <w:t xml:space="preserve">bgt t1, a0, donem </w:t>
+            <w:proofErr w:type="spellStart"/>
+            <w:r>
+              <w:t>bgt</w:t>
+            </w:r>
+            <w:proofErr w:type="spellEnd"/>
+            <w:r>
+              <w:t xml:space="preserve"> t1, a0, </w:t>
+            </w:r>
+            <w:proofErr w:type="spellStart"/>
+            <w:r>
+              <w:t>donem</w:t>
+            </w:r>
+            <w:proofErr w:type="spellEnd"/>
+            <w:r>
+              <w:t xml:space="preserve"> </w:t>
             </w:r>
           </w:p>
         </w:tc>
@@ -206,8 +240,13 @@
             </w:tcBorders>
           </w:tcPr>
           <w:p>
-            <w:r>
-              <w:t xml:space="preserve">flw ft0, 0(s3) </w:t>
+            <w:proofErr w:type="spellStart"/>
+            <w:r>
+              <w:t>flw</w:t>
+            </w:r>
+            <w:proofErr w:type="spellEnd"/>
+            <w:r>
+              <w:t xml:space="preserve"> ft0, 0(s3) </w:t>
             </w:r>
           </w:p>
         </w:tc>
@@ -237,8 +276,13 @@
             </w:tcBorders>
           </w:tcPr>
           <w:p>
-            <w:r>
-              <w:t xml:space="preserve">addi a1, a2, -1 </w:t>
+            <w:proofErr w:type="spellStart"/>
+            <w:r>
+              <w:t>addi</w:t>
+            </w:r>
+            <w:proofErr w:type="spellEnd"/>
+            <w:r>
+              <w:t xml:space="preserve"> a1, a2, -1 </w:t>
             </w:r>
           </w:p>
         </w:tc>
@@ -320,8 +364,13 @@
             </w:tcBorders>
           </w:tcPr>
           <w:p>
-            <w:r>
-              <w:t xml:space="preserve">slli s6, t3, 2 </w:t>
+            <w:proofErr w:type="spellStart"/>
+            <w:r>
+              <w:t>slli</w:t>
+            </w:r>
+            <w:proofErr w:type="spellEnd"/>
+            <w:r>
+              <w:t xml:space="preserve"> s6, t3, 2 </w:t>
             </w:r>
           </w:p>
         </w:tc>
@@ -351,8 +400,13 @@
             </w:tcBorders>
           </w:tcPr>
           <w:p>
-            <w:r>
-              <w:t xml:space="preserve">jal min </w:t>
+            <w:proofErr w:type="spellStart"/>
+            <w:r>
+              <w:t>jal</w:t>
+            </w:r>
+            <w:proofErr w:type="spellEnd"/>
+            <w:r>
+              <w:t xml:space="preserve"> min </w:t>
             </w:r>
           </w:p>
         </w:tc>
@@ -440,8 +494,13 @@
             </w:tcBorders>
           </w:tcPr>
           <w:p>
-            <w:r>
-              <w:t xml:space="preserve">flw ft1, 0(s4) </w:t>
+            <w:proofErr w:type="spellStart"/>
+            <w:r>
+              <w:t>flw</w:t>
+            </w:r>
+            <w:proofErr w:type="spellEnd"/>
+            <w:r>
+              <w:t xml:space="preserve"> ft1, 0(s4) </w:t>
             </w:r>
           </w:p>
         </w:tc>
@@ -503,8 +562,15 @@
             </w:tcBorders>
           </w:tcPr>
           <w:p>
-            <w:r>
-              <w:t xml:space="preserve">fmul.s ft1, ft0, ft1 </w:t>
+            <w:proofErr w:type="spellStart"/>
+            <w:proofErr w:type="gramStart"/>
+            <w:r>
+              <w:t>fmul.s</w:t>
+            </w:r>
+            <w:proofErr w:type="spellEnd"/>
+            <w:proofErr w:type="gramEnd"/>
+            <w:r>
+              <w:t xml:space="preserve"> ft1, ft0, ft1 </w:t>
             </w:r>
           </w:p>
         </w:tc>
@@ -566,8 +632,13 @@
             </w:tcBorders>
           </w:tcPr>
           <w:p>
-            <w:r>
-              <w:t xml:space="preserve">slli s6, t0, 2 </w:t>
+            <w:proofErr w:type="spellStart"/>
+            <w:r>
+              <w:t>slli</w:t>
+            </w:r>
+            <w:proofErr w:type="spellEnd"/>
+            <w:r>
+              <w:t xml:space="preserve"> s6, t0, 2 </w:t>
             </w:r>
           </w:p>
         </w:tc>
@@ -597,9 +668,19 @@
             </w:tcBorders>
           </w:tcPr>
           <w:p>
-            <w:r>
-              <w:t>jal functiony</w:t>
-            </w:r>
+            <w:proofErr w:type="spellStart"/>
+            <w:r>
+              <w:t>jal</w:t>
+            </w:r>
+            <w:proofErr w:type="spellEnd"/>
+            <w:r>
+              <w:t xml:space="preserve"> </w:t>
+            </w:r>
+            <w:proofErr w:type="spellStart"/>
+            <w:r>
+              <w:t>functiony</w:t>
+            </w:r>
+            <w:proofErr w:type="spellEnd"/>
           </w:p>
         </w:tc>
         <w:tc>
@@ -654,8 +735,13 @@
             </w:tcBorders>
           </w:tcPr>
           <w:p>
-            <w:r>
-              <w:t xml:space="preserve">addi t1, t1, 1 </w:t>
+            <w:proofErr w:type="spellStart"/>
+            <w:r>
+              <w:t>addi</w:t>
+            </w:r>
+            <w:proofErr w:type="spellEnd"/>
+            <w:r>
+              <w:t xml:space="preserve"> t1, t1, 1 </w:t>
             </w:r>
           </w:p>
         </w:tc>
@@ -680,8 +766,13 @@
             </w:tcBorders>
           </w:tcPr>
           <w:p>
-            <w:r>
-              <w:t xml:space="preserve">flw ft0, 0(s5) </w:t>
+            <w:proofErr w:type="spellStart"/>
+            <w:r>
+              <w:t>flw</w:t>
+            </w:r>
+            <w:proofErr w:type="spellEnd"/>
+            <w:r>
+              <w:t xml:space="preserve"> ft0, 0(s5) </w:t>
             </w:r>
           </w:p>
         </w:tc>
@@ -712,8 +803,13 @@
           </w:tcPr>
           <w:p>
             <w:r>
-              <w:t>j testm</w:t>
-            </w:r>
+              <w:t xml:space="preserve">j </w:t>
+            </w:r>
+            <w:proofErr w:type="spellStart"/>
+            <w:r>
+              <w:t>testm</w:t>
+            </w:r>
+            <w:proofErr w:type="spellEnd"/>
           </w:p>
         </w:tc>
         <w:tc>
@@ -737,8 +833,15 @@
             </w:tcBorders>
           </w:tcPr>
           <w:p>
-            <w:r>
-              <w:t xml:space="preserve">fadd.s ft0, ft0, ft1 </w:t>
+            <w:proofErr w:type="spellStart"/>
+            <w:proofErr w:type="gramStart"/>
+            <w:r>
+              <w:t>fadd.s</w:t>
+            </w:r>
+            <w:proofErr w:type="spellEnd"/>
+            <w:proofErr w:type="gramEnd"/>
+            <w:r>
+              <w:t xml:space="preserve"> ft0, ft0, ft1 </w:t>
             </w:r>
           </w:p>
         </w:tc>
@@ -768,8 +871,13 @@
             </w:tcBorders>
           </w:tcPr>
           <w:p>
-            <w:r>
-              <w:t>slli s6, t3, 2</w:t>
+            <w:proofErr w:type="spellStart"/>
+            <w:r>
+              <w:t>slli</w:t>
+            </w:r>
+            <w:proofErr w:type="spellEnd"/>
+            <w:r>
+              <w:t xml:space="preserve"> s6, t3, 2</w:t>
             </w:r>
             <w:r>
               <w:tab/>
@@ -797,8 +905,13 @@
             </w:tcBorders>
           </w:tcPr>
           <w:p>
-            <w:r>
-              <w:t xml:space="preserve">fsw ft0, 0(s5) </w:t>
+            <w:proofErr w:type="spellStart"/>
+            <w:r>
+              <w:t>fsw</w:t>
+            </w:r>
+            <w:proofErr w:type="spellEnd"/>
+            <w:r>
+              <w:t xml:space="preserve"> ft0, 0(s5) </w:t>
             </w:r>
           </w:p>
         </w:tc>
@@ -907,12 +1020,16 @@
       <w:r>
         <w:tab/>
       </w:r>
+      <w:proofErr w:type="spellStart"/>
+      <w:proofErr w:type="gramStart"/>
       <w:r>
         <w:rPr>
           <w:color w:val="0070C0"/>
         </w:rPr>
         <w:t>fmadd.s</w:t>
       </w:r>
+      <w:proofErr w:type="spellEnd"/>
+      <w:proofErr w:type="gramEnd"/>
       <w:r>
         <w:t xml:space="preserve"> </w:t>
       </w:r>
@@ -1111,11 +1228,28 @@
         <w:t>f</w:t>
       </w:r>
       <w:r>
-        <w:t xml:space="preserve">t0); a .s is added to the end of the instruction fmadd for single precision, while .d is added for double-precision. </w:t>
+        <w:t xml:space="preserve">t0); </w:t>
+      </w:r>
+      <w:proofErr w:type="gramStart"/>
+      <w:r>
+        <w:t>a .s</w:t>
+      </w:r>
+      <w:proofErr w:type="gramEnd"/>
+      <w:r>
+        <w:t xml:space="preserve"> is added to the end of the instruction </w:t>
+      </w:r>
+      <w:proofErr w:type="spellStart"/>
+      <w:r>
+        <w:t>fmadd</w:t>
+      </w:r>
+      <w:proofErr w:type="spellEnd"/>
+      <w:r>
+        <w:t xml:space="preserve"> for single precision, while .d is added for double-precision. </w:t>
       </w:r>
     </w:p>
     <w:p>
       <w:r>
+        <w:lastRenderedPageBreak/>
         <w:t>This would decrease the total cost of the inner loop, as the product of h[m] and x[n-m] and the sum of y[n] and that product could be obtained in the same line. Instead of:</w:t>
       </w:r>
     </w:p>
@@ -1130,12 +1264,16 @@
       <w:r>
         <w:tab/>
       </w:r>
+      <w:proofErr w:type="spellStart"/>
+      <w:proofErr w:type="gramStart"/>
       <w:r>
         <w:rPr>
           <w:color w:val="0070C0"/>
         </w:rPr>
         <w:t>fmul.s</w:t>
       </w:r>
+      <w:proofErr w:type="spellEnd"/>
+      <w:proofErr w:type="gramEnd"/>
       <w:r>
         <w:t xml:space="preserve"> </w:t>
       </w:r>
@@ -1186,14 +1324,23 @@
         <w:rPr>
           <w:color w:val="00B050"/>
         </w:rPr>
-        <w:lastRenderedPageBreak/>
         <w:tab/>
       </w:r>
+      <w:proofErr w:type="spellStart"/>
+      <w:proofErr w:type="gramStart"/>
       <w:r>
         <w:rPr>
           <w:color w:val="0070C0"/>
         </w:rPr>
-        <w:t xml:space="preserve">fadd.s </w:t>
+        <w:t>fadd.s</w:t>
+      </w:r>
+      <w:proofErr w:type="spellEnd"/>
+      <w:proofErr w:type="gramEnd"/>
+      <w:r>
+        <w:rPr>
+          <w:color w:val="0070C0"/>
+        </w:rPr>
+        <w:t xml:space="preserve"> </w:t>
       </w:r>
       <w:r>
         <w:rPr>
@@ -1258,12 +1405,16 @@
       <w:r>
         <w:tab/>
       </w:r>
+      <w:proofErr w:type="spellStart"/>
+      <w:proofErr w:type="gramStart"/>
       <w:r>
         <w:rPr>
           <w:color w:val="0070C0"/>
         </w:rPr>
         <w:t>fmadd.s</w:t>
       </w:r>
+      <w:proofErr w:type="spellEnd"/>
+      <w:proofErr w:type="gramEnd"/>
       <w:r>
         <w:t xml:space="preserve"> </w:t>
       </w:r>
@@ -1381,6 +1532,103 @@
     </w:sectPr>
   </w:body>
 </w:document>
+</file>
+
+<file path=word/numbering.xml><?xml version="1.0" encoding="utf-8"?>
+<w:numbering xmlns:wpc="http://schemas.microsoft.com/office/word/2010/wordprocessingCanvas" xmlns:cx="http://schemas.microsoft.com/office/drawing/2014/chartex" xmlns:cx1="http://schemas.microsoft.com/office/drawing/2015/9/8/chartex" xmlns:cx2="http://schemas.microsoft.com/office/drawing/2015/10/21/chartex" xmlns:cx3="http://schemas.microsoft.com/office/drawing/2016/5/9/chartex" xmlns:cx4="http://schemas.microsoft.com/office/drawing/2016/5/10/chartex" xmlns:cx5="http://schemas.microsoft.com/office/drawing/2016/5/11/chartex" xmlns:cx6="http://schemas.microsoft.com/office/drawing/2016/5/12/chartex" xmlns:cx7="http://schemas.microsoft.com/office/drawing/2016/5/13/chartex" xmlns:cx8="http://schemas.microsoft.com/office/drawing/2016/5/14/chartex" xmlns:mc="http://schemas.openxmlformats.org/markup-compatibility/2006" xmlns:aink="http://schemas.microsoft.com/office/drawing/2016/ink" xmlns:am3d="http://schemas.microsoft.com/office/drawing/2017/model3d" xmlns:o="urn:schemas-microsoft-com:office:office" xmlns:r="http://schemas.openxmlformats.org/officeDocument/2006/relationships" xmlns:m="http://schemas.openxmlformats.org/officeDocument/2006/math" xmlns:v="urn:schemas-microsoft-com:vml" xmlns:wp14="http://schemas.microsoft.com/office/word/2010/wordprocessingDrawing" xmlns:wp="http://schemas.openxmlformats.org/drawingml/2006/wordprocessingDrawing" xmlns:w10="urn:schemas-microsoft-com:office:word" xmlns:w="http://schemas.openxmlformats.org/wordprocessingml/2006/main" xmlns:w14="http://schemas.microsoft.com/office/word/2010/wordml" xmlns:w15="http://schemas.microsoft.com/office/word/2012/wordml" xmlns:w16cex="http://schemas.microsoft.com/office/word/2018/wordml/cex" xmlns:w16cid="http://schemas.microsoft.com/office/word/2016/wordml/cid" xmlns:w16="http://schemas.microsoft.com/office/word/2018/wordml" xmlns:w16sdtdh="http://schemas.microsoft.com/office/word/2020/wordml/sdtdatahash" xmlns:w16se="http://schemas.microsoft.com/office/word/2015/wordml/symex" xmlns:wpg="http://schemas.microsoft.com/office/word/2010/wordprocessingGroup" xmlns:wpi="http://schemas.microsoft.com/office/word/2010/wordprocessingInk" xmlns:wne="http://schemas.microsoft.com/office/word/2006/wordml" xmlns:wps="http://schemas.microsoft.com/office/word/2010/wordprocessingShape" mc:Ignorable="w14 w15 w16se w16cid w16 w16cex w16sdtdh wp14">
+  <w:abstractNum w:abstractNumId="0" w15:restartNumberingAfterBreak="0">
+    <w:nsid w:val="60544666"/>
+    <w:multiLevelType w:val="hybridMultilevel"/>
+    <w:tmpl w:val="B7DADF12"/>
+    <w:lvl w:ilvl="0" w:tplc="0409000F">
+      <w:start w:val="1"/>
+      <w:numFmt w:val="decimal"/>
+      <w:lvlText w:val="%1."/>
+      <w:lvlJc w:val="left"/>
+      <w:pPr>
+        <w:ind w:left="720" w:hanging="360"/>
+      </w:pPr>
+      <w:rPr>
+        <w:rFonts w:hint="default"/>
+      </w:rPr>
+    </w:lvl>
+    <w:lvl w:ilvl="1" w:tplc="04090019" w:tentative="1">
+      <w:start w:val="1"/>
+      <w:numFmt w:val="lowerLetter"/>
+      <w:lvlText w:val="%2."/>
+      <w:lvlJc w:val="left"/>
+      <w:pPr>
+        <w:ind w:left="1440" w:hanging="360"/>
+      </w:pPr>
+    </w:lvl>
+    <w:lvl w:ilvl="2" w:tplc="0409001B" w:tentative="1">
+      <w:start w:val="1"/>
+      <w:numFmt w:val="lowerRoman"/>
+      <w:lvlText w:val="%3."/>
+      <w:lvlJc w:val="right"/>
+      <w:pPr>
+        <w:ind w:left="2160" w:hanging="180"/>
+      </w:pPr>
+    </w:lvl>
+    <w:lvl w:ilvl="3" w:tplc="0409000F" w:tentative="1">
+      <w:start w:val="1"/>
+      <w:numFmt w:val="decimal"/>
+      <w:lvlText w:val="%4."/>
+      <w:lvlJc w:val="left"/>
+      <w:pPr>
+        <w:ind w:left="2880" w:hanging="360"/>
+      </w:pPr>
+    </w:lvl>
+    <w:lvl w:ilvl="4" w:tplc="04090019" w:tentative="1">
+      <w:start w:val="1"/>
+      <w:numFmt w:val="lowerLetter"/>
+      <w:lvlText w:val="%5."/>
+      <w:lvlJc w:val="left"/>
+      <w:pPr>
+        <w:ind w:left="3600" w:hanging="360"/>
+      </w:pPr>
+    </w:lvl>
+    <w:lvl w:ilvl="5" w:tplc="0409001B" w:tentative="1">
+      <w:start w:val="1"/>
+      <w:numFmt w:val="lowerRoman"/>
+      <w:lvlText w:val="%6."/>
+      <w:lvlJc w:val="right"/>
+      <w:pPr>
+        <w:ind w:left="4320" w:hanging="180"/>
+      </w:pPr>
+    </w:lvl>
+    <w:lvl w:ilvl="6" w:tplc="0409000F" w:tentative="1">
+      <w:start w:val="1"/>
+      <w:numFmt w:val="decimal"/>
+      <w:lvlText w:val="%7."/>
+      <w:lvlJc w:val="left"/>
+      <w:pPr>
+        <w:ind w:left="5040" w:hanging="360"/>
+      </w:pPr>
+    </w:lvl>
+    <w:lvl w:ilvl="7" w:tplc="04090019" w:tentative="1">
+      <w:start w:val="1"/>
+      <w:numFmt w:val="lowerLetter"/>
+      <w:lvlText w:val="%8."/>
+      <w:lvlJc w:val="left"/>
+      <w:pPr>
+        <w:ind w:left="5760" w:hanging="360"/>
+      </w:pPr>
+    </w:lvl>
+    <w:lvl w:ilvl="8" w:tplc="0409001B" w:tentative="1">
+      <w:start w:val="1"/>
+      <w:numFmt w:val="lowerRoman"/>
+      <w:lvlText w:val="%9."/>
+      <w:lvlJc w:val="right"/>
+      <w:pPr>
+        <w:ind w:left="6480" w:hanging="180"/>
+      </w:pPr>
+    </w:lvl>
+  </w:abstractNum>
+  <w:num w:numId="1">
+    <w:abstractNumId w:val="0"/>
+  </w:num>
+</w:numbering>
 </file>
 
 <file path=word/styles.xml><?xml version="1.0" encoding="utf-8"?>
@@ -2023,6 +2271,40 @@
       </w:tcPr>
     </w:tblStylePr>
   </w:style>
+  <w:style w:type="paragraph" w:styleId="ListParagraph">
+    <w:name w:val="List Paragraph"/>
+    <w:basedOn w:val="Normal"/>
+    <w:uiPriority w:val="34"/>
+    <w:qFormat/>
+    <w:rsid w:val="007679FE"/>
+    <w:pPr>
+      <w:ind w:left="720"/>
+      <w:contextualSpacing/>
+    </w:pPr>
+  </w:style>
+  <w:style w:type="character" w:styleId="Hyperlink">
+    <w:name w:val="Hyperlink"/>
+    <w:basedOn w:val="DefaultParagraphFont"/>
+    <w:uiPriority w:val="99"/>
+    <w:unhideWhenUsed/>
+    <w:rsid w:val="007679FE"/>
+    <w:rPr>
+      <w:color w:val="0563C1" w:themeColor="hyperlink"/>
+      <w:u w:val="single"/>
+    </w:rPr>
+  </w:style>
+  <w:style w:type="character" w:styleId="UnresolvedMention">
+    <w:name w:val="Unresolved Mention"/>
+    <w:basedOn w:val="DefaultParagraphFont"/>
+    <w:uiPriority w:val="99"/>
+    <w:semiHidden/>
+    <w:unhideWhenUsed/>
+    <w:rsid w:val="007679FE"/>
+    <w:rPr>
+      <w:color w:val="605E5C"/>
+      <w:shd w:val="clear" w:color="auto" w:fill="E1DFDD"/>
+    </w:rPr>
+  </w:style>
 </w:styles>
 </file>
 

</xml_diff>